<commit_message>
start named to install
</commit_message>
<xml_diff>
--- a/Document.docx
+++ b/Document.docx
@@ -139,7 +139,7 @@
           <v:shape id="_x0000_i1025" type="#_x0000_t75" style="width:468pt;height:33pt" o:ole="">
             <v:imagedata r:id="rId4" o:title=""/>
           </v:shape>
-          <o:OLEObject Type="Embed" ProgID="Word.OpenDocumentText.12" ShapeID="_x0000_i1025" DrawAspect="Content" ObjectID="_1775391677" r:id="rId5"/>
+          <o:OLEObject Type="Embed" ProgID="Word.OpenDocumentText.12" ShapeID="_x0000_i1025" DrawAspect="Content" ObjectID="_1775651931" r:id="rId5"/>
         </w:object>
       </w:r>
     </w:p>
@@ -350,6 +350,7 @@
           <w14:ligatures w14:val="none"/>
         </w:rPr>
       </w:pPr>
+      <w:proofErr w:type="spellStart"/>
       <w:r>
         <w:rPr>
           <w:rFonts w:ascii="SF Mono" w:eastAsia="Times New Roman" w:hAnsi="SF Mono" w:cs="Times New Roman"/>
@@ -361,6 +362,7 @@
         </w:rPr>
         <w:t>sudo</w:t>
       </w:r>
+      <w:proofErr w:type="spellEnd"/>
       <w:r>
         <w:rPr>
           <w:rFonts w:ascii="SF Mono" w:eastAsia="Times New Roman" w:hAnsi="SF Mono" w:cs="Times New Roman"/>
@@ -403,7 +405,7 @@
           <w:szCs w:val="21"/>
           <w14:ligatures w14:val="none"/>
         </w:rPr>
-        <w:t>start.</w:t>
+        <w:t>install</w:t>
       </w:r>
       <w:r>
         <w:rPr>
@@ -414,6 +416,17 @@
           <w:szCs w:val="21"/>
           <w14:ligatures w14:val="none"/>
         </w:rPr>
+        <w:t>.</w:t>
+      </w:r>
+      <w:r>
+        <w:rPr>
+          <w:rFonts w:ascii="SF Mono" w:eastAsia="Times New Roman" w:hAnsi="SF Mono" w:cs="Times New Roman"/>
+          <w:color w:val="CE9178"/>
+          <w:kern w:val="0"/>
+          <w:sz w:val="21"/>
+          <w:szCs w:val="21"/>
+          <w14:ligatures w14:val="none"/>
+        </w:rPr>
         <w:t>sh</w:t>
       </w:r>
     </w:p>
@@ -446,7 +459,16 @@
           <w:sz w:val="24"/>
           <w:szCs w:val="24"/>
         </w:rPr>
-        <w:t>Note: you can stop the project by</w:t>
+        <w:t xml:space="preserve">Note: you can stop the project </w:t>
+      </w:r>
+      <w:proofErr w:type="gramStart"/>
+      <w:r>
+        <w:rPr>
+          <w:rFonts w:ascii="Roboto" w:hAnsi="Roboto"/>
+          <w:sz w:val="24"/>
+          <w:szCs w:val="24"/>
+        </w:rPr>
+        <w:t>by</w:t>
       </w:r>
       <w:r>
         <w:rPr>
@@ -456,13 +478,48 @@
         </w:rPr>
         <w:t xml:space="preserve"> :</w:t>
       </w:r>
-      <w:r>
-        <w:rPr>
-          <w:rFonts w:ascii="Roboto" w:hAnsi="Roboto"/>
-          <w:sz w:val="24"/>
-          <w:szCs w:val="24"/>
-        </w:rPr>
-        <w:t xml:space="preserve"> sudo bash stop.sh</w:t>
+      <w:proofErr w:type="gramEnd"/>
+      <w:r>
+        <w:rPr>
+          <w:rFonts w:ascii="Roboto" w:hAnsi="Roboto"/>
+          <w:sz w:val="24"/>
+          <w:szCs w:val="24"/>
+        </w:rPr>
+        <w:t xml:space="preserve"> </w:t>
+      </w:r>
+      <w:proofErr w:type="spellStart"/>
+      <w:r>
+        <w:rPr>
+          <w:rFonts w:ascii="Roboto" w:hAnsi="Roboto"/>
+          <w:sz w:val="24"/>
+          <w:szCs w:val="24"/>
+        </w:rPr>
+        <w:t>sudo</w:t>
+      </w:r>
+      <w:proofErr w:type="spellEnd"/>
+      <w:r>
+        <w:rPr>
+          <w:rFonts w:ascii="Roboto" w:hAnsi="Roboto"/>
+          <w:sz w:val="24"/>
+          <w:szCs w:val="24"/>
+        </w:rPr>
+        <w:t xml:space="preserve"> bash </w:t>
+      </w:r>
+      <w:r>
+        <w:rPr>
+          <w:rFonts w:ascii="Roboto" w:hAnsi="Roboto"/>
+          <w:sz w:val="24"/>
+          <w:szCs w:val="24"/>
+        </w:rPr>
+        <w:t>uninstall</w:t>
+      </w:r>
+      <w:r>
+        <w:rPr>
+          <w:rFonts w:ascii="Roboto" w:hAnsi="Roboto"/>
+          <w:sz w:val="24"/>
+          <w:szCs w:val="24"/>
+        </w:rPr>
+        <w:t>.sh</w:t>
       </w:r>
     </w:p>
     <w:p>
@@ -1995,25 +2052,7 @@
           <w:szCs w:val="24"/>
           <w:lang w:bidi="fa-IR"/>
         </w:rPr>
-        <w:t xml:space="preserve"> separate shared user and monitor user in both databases for more security and better </w:t>
-      </w:r>
-      <w:r>
-        <w:rPr>
-          <w:rFonts w:ascii="Roboto" w:hAnsi="Roboto"/>
-          <w:sz w:val="24"/>
-          <w:szCs w:val="24"/>
-          <w:lang w:bidi="fa-IR"/>
-        </w:rPr>
-        <w:t>clarification</w:t>
-      </w:r>
-      <w:r>
-        <w:rPr>
-          <w:rFonts w:ascii="Roboto" w:hAnsi="Roboto"/>
-          <w:sz w:val="24"/>
-          <w:szCs w:val="24"/>
-          <w:lang w:bidi="fa-IR"/>
-        </w:rPr>
-        <w:t>.</w:t>
+        <w:t xml:space="preserve"> separate shared user and monitor user in both databases for more security and better clarification.</w:t>
       </w:r>
     </w:p>
     <w:p>

</xml_diff>